<commit_message>
Ajout du pdf du cdc
J'ai créer le pdf du cahier des charges
</commit_message>
<xml_diff>
--- a/Documentation/CDC_DMS.docx
+++ b/Documentation/CDC_DMS.docx
@@ -6,6 +6,8 @@
       <w:pPr>
         <w:spacing w:before="120" w:after="120" w:line="360" w:lineRule="auto"/>
       </w:pPr>
+      <w:bookmarkStart w:id="0" w:name="_GoBack"/>
+      <w:bookmarkEnd w:id="0"/>
     </w:p>
     <w:p>
       <w:pPr>
@@ -966,7 +968,7 @@
             <w:noProof/>
             <w:webHidden/>
           </w:rPr>
-          <w:t>4</w:t>
+          <w:t>5</w:t>
         </w:r>
         <w:r>
           <w:rPr>
@@ -1037,7 +1039,7 @@
             <w:noProof/>
             <w:webHidden/>
           </w:rPr>
-          <w:t>4</w:t>
+          <w:t>5</w:t>
         </w:r>
         <w:r>
           <w:rPr>
@@ -1108,7 +1110,7 @@
             <w:noProof/>
             <w:webHidden/>
           </w:rPr>
-          <w:t>5</w:t>
+          <w:t>6</w:t>
         </w:r>
         <w:r>
           <w:rPr>
@@ -1179,7 +1181,7 @@
             <w:noProof/>
             <w:webHidden/>
           </w:rPr>
-          <w:t>6</w:t>
+          <w:t>7</w:t>
         </w:r>
         <w:r>
           <w:rPr>
@@ -1250,7 +1252,7 @@
             <w:noProof/>
             <w:webHidden/>
           </w:rPr>
-          <w:t>7</w:t>
+          <w:t>8</w:t>
         </w:r>
         <w:r>
           <w:rPr>
@@ -1321,7 +1323,7 @@
             <w:noProof/>
             <w:webHidden/>
           </w:rPr>
-          <w:t>7</w:t>
+          <w:t>8</w:t>
         </w:r>
         <w:r>
           <w:rPr>
@@ -1365,22 +1367,22 @@
       <w:pPr>
         <w:pStyle w:val="Titre1"/>
       </w:pPr>
-      <w:bookmarkStart w:id="0" w:name="_Toc126240289"/>
+      <w:bookmarkStart w:id="1" w:name="_Toc126240289"/>
       <w:r>
         <w:lastRenderedPageBreak/>
         <w:t>Contexte</w:t>
       </w:r>
-      <w:bookmarkEnd w:id="0"/>
+      <w:bookmarkEnd w:id="1"/>
     </w:p>
     <w:p>
       <w:pPr>
         <w:pStyle w:val="Titre2"/>
       </w:pPr>
-      <w:bookmarkStart w:id="1" w:name="_Toc126240290"/>
+      <w:bookmarkStart w:id="2" w:name="_Toc126240290"/>
       <w:r>
         <w:t>Description</w:t>
       </w:r>
-      <w:bookmarkEnd w:id="1"/>
+      <w:bookmarkEnd w:id="2"/>
     </w:p>
     <w:p>
       <w:r>
@@ -1485,11 +1487,11 @@
       <w:pPr>
         <w:pStyle w:val="Titre2"/>
       </w:pPr>
-      <w:bookmarkStart w:id="2" w:name="_Toc126240291"/>
+      <w:bookmarkStart w:id="3" w:name="_Toc126240291"/>
       <w:r>
         <w:t>Société cliente</w:t>
       </w:r>
-      <w:bookmarkEnd w:id="2"/>
+      <w:bookmarkEnd w:id="3"/>
     </w:p>
     <w:p>
       <w:r>
@@ -1500,11 +1502,11 @@
       <w:pPr>
         <w:pStyle w:val="Titre2"/>
       </w:pPr>
-      <w:bookmarkStart w:id="3" w:name="_Toc126240292"/>
+      <w:bookmarkStart w:id="4" w:name="_Toc126240292"/>
       <w:r>
         <w:t>Public ciblé</w:t>
       </w:r>
-      <w:bookmarkEnd w:id="3"/>
+      <w:bookmarkEnd w:id="4"/>
     </w:p>
     <w:p>
       <w:r>
@@ -1515,11 +1517,11 @@
       <w:pPr>
         <w:pStyle w:val="Titre2"/>
       </w:pPr>
-      <w:bookmarkStart w:id="4" w:name="_Toc126240293"/>
+      <w:bookmarkStart w:id="5" w:name="_Toc126240293"/>
       <w:r>
         <w:t>Périmètre</w:t>
       </w:r>
-      <w:bookmarkEnd w:id="4"/>
+      <w:bookmarkEnd w:id="5"/>
     </w:p>
     <w:p>
       <w:r>
@@ -1533,11 +1535,11 @@
       <w:pPr>
         <w:pStyle w:val="Titre2"/>
       </w:pPr>
-      <w:bookmarkStart w:id="5" w:name="_Toc126240294"/>
+      <w:bookmarkStart w:id="6" w:name="_Toc126240294"/>
       <w:r>
         <w:t>Attribution des rôles</w:t>
       </w:r>
-      <w:bookmarkEnd w:id="5"/>
+      <w:bookmarkEnd w:id="6"/>
     </w:p>
     <w:p>
       <w:proofErr w:type="spellStart"/>
@@ -1567,11 +1569,11 @@
       <w:r>
         <w:t> </w:t>
       </w:r>
-      <w:bookmarkStart w:id="6" w:name="_Toc126240295"/>
+      <w:bookmarkStart w:id="7" w:name="_Toc126240295"/>
       <w:r>
         <w:t>Organisation du projet</w:t>
       </w:r>
-      <w:bookmarkEnd w:id="6"/>
+      <w:bookmarkEnd w:id="7"/>
     </w:p>
     <w:p>
       <w:r>
@@ -1646,12 +1648,12 @@
       <w:pPr>
         <w:pStyle w:val="Titre2"/>
       </w:pPr>
-      <w:bookmarkStart w:id="7" w:name="_Toc126240296"/>
+      <w:bookmarkStart w:id="8" w:name="_Toc126240296"/>
       <w:r>
         <w:lastRenderedPageBreak/>
         <w:t>Suivi du projet</w:t>
       </w:r>
-      <w:bookmarkEnd w:id="7"/>
+      <w:bookmarkEnd w:id="8"/>
     </w:p>
     <w:p>
       <w:r>
@@ -1676,11 +1678,11 @@
       <w:pPr>
         <w:pStyle w:val="Titre2"/>
       </w:pPr>
-      <w:bookmarkStart w:id="8" w:name="_Toc126240297"/>
+      <w:bookmarkStart w:id="9" w:name="_Toc126240297"/>
       <w:r>
         <w:t>Planning</w:t>
       </w:r>
-      <w:bookmarkEnd w:id="8"/>
+      <w:bookmarkEnd w:id="9"/>
     </w:p>
     <w:p>
       <w:r>
@@ -1889,12 +1891,12 @@
       <w:pPr>
         <w:pStyle w:val="Titre1"/>
       </w:pPr>
-      <w:bookmarkStart w:id="9" w:name="_Toc126240298"/>
+      <w:bookmarkStart w:id="10" w:name="_Toc126240298"/>
       <w:r>
         <w:lastRenderedPageBreak/>
         <w:t>Organigramme de l’équipe</w:t>
       </w:r>
-      <w:bookmarkEnd w:id="9"/>
+      <w:bookmarkEnd w:id="10"/>
     </w:p>
     <w:p>
       <w:r>
@@ -1961,11 +1963,11 @@
       <w:pPr>
         <w:pStyle w:val="Titre1"/>
       </w:pPr>
-      <w:bookmarkStart w:id="10" w:name="_Toc126240299"/>
+      <w:bookmarkStart w:id="11" w:name="_Toc126240299"/>
       <w:r>
         <w:t>Technique utilisée</w:t>
       </w:r>
-      <w:bookmarkEnd w:id="10"/>
+      <w:bookmarkEnd w:id="11"/>
     </w:p>
     <w:p>
       <w:r>
@@ -2006,8 +2008,6 @@
       <w:r>
         <w:br w:type="page"/>
       </w:r>
-      <w:bookmarkStart w:id="11" w:name="_GoBack"/>
-      <w:bookmarkEnd w:id="11"/>
     </w:p>
     <w:p>
       <w:pPr>
@@ -3837,7 +3837,7 @@
         <w:sz w:val="22"/>
         <w:lang w:val="fr-FR"/>
       </w:rPr>
-      <w:t>3</w:t>
+      <w:t>8</w:t>
     </w:r>
     <w:r>
       <w:rPr>

</xml_diff>